<commit_message>
ARTÍCULO EXPERIENCIA GRUPAL subido
</commit_message>
<xml_diff>
--- a/documentation/ARTÍCULO EXPERIENCIA GRUPAL - Grupo C.docx
+++ b/documentation/ARTÍCULO EXPERIENCIA GRUPAL - Grupo C.docx
@@ -301,7 +301,7 @@
           <w:szCs w:val="24"/>
         </w:rPr>
         <w:drawing>
-          <wp:anchor distT="0" distB="0" distL="114300" distR="114300" simplePos="0" relativeHeight="251659264" behindDoc="0" locked="0" layoutInCell="1" allowOverlap="1" wp14:anchorId="643E1CD0" wp14:editId="27DA7E72">
+          <wp:anchor distT="0" distB="0" distL="114300" distR="114300" simplePos="0" relativeHeight="251659264" behindDoc="0" locked="0" layoutInCell="1" allowOverlap="1" wp14:anchorId="643E1CD0" wp14:editId="6F0BB56D">
             <wp:simplePos x="0" y="0"/>
             <wp:positionH relativeFrom="margin">
               <wp:align>right</wp:align>
@@ -624,8 +624,6 @@
         <w:t>ayudó a visualizar los tiempos de cada tarea y mantener un orden en las entregas parciales. Cada miembro asumió un módulo del sistema, basándose en sus habilidades. Por ejemplo, algunos se encargaron del desarrollo de casos de uso y la documentación de requisitos funcionales, mientras otros diseñaron el modelo de clases o implementaron interfaces. Fue determinante el uso del documento de diseño detallado, pues nos proporcionó una guía técnica estructurada, definiendo requisitos, diagramas y restricciones, lo que redujo la ambigüedad en la codificación. Las reuniones semanales permitieron revisar avances, discutir problemas técnicos y redefinir prioridades, manteniendo siempre la meta grupal sobre los intereses individuales.</w:t>
       </w:r>
     </w:p>
-    <w:p/>
-    <w:p/>
     <w:p>
       <w:pPr>
         <w:rPr>
@@ -700,20 +698,23 @@
         <w:jc w:val="both"/>
       </w:pPr>
       <w:r>
+        <w:t>Resultados</w:t>
+      </w:r>
+    </w:p>
+    <w:p>
+      <w:pPr>
+        <w:rPr>
+          <w:rFonts w:eastAsiaTheme="majorEastAsia" w:cstheme="majorBidi"/>
+          <w:b/>
+          <w:szCs w:val="26"/>
+        </w:rPr>
+      </w:pPr>
+      <w:r>
+        <w:t xml:space="preserve">Gracias a la planificación estructurada, el uso del documento de diseño </w:t>
+      </w:r>
+      <w:r>
         <w:lastRenderedPageBreak/>
-        <w:t>Resultados</w:t>
-      </w:r>
-    </w:p>
-    <w:p>
-      <w:pPr>
-        <w:rPr>
-          <w:rFonts w:eastAsiaTheme="majorEastAsia" w:cstheme="majorBidi"/>
-          <w:b/>
-          <w:szCs w:val="26"/>
-        </w:rPr>
-      </w:pPr>
-      <w:r>
-        <w:t>Gracias a la planificación estructurada, el uso del documento de diseño detallado y la distribución clara de tareas, logramos desarrollar un sistema funcional que cumple con los objetivos planteados. Cada integrante cumplió su responsabilidad y contribuyó a la culminación exitosa de SmartFix. La experiencia fortaleció nuestras capacidades en desarrollo de software, documentación técnica y gestión de proyectos. Además, nos permitió reflexionar sobre la relevancia de aplicar buenas prácticas de ingeniería de software, como el diseño previo, para evitar reprocesos durante la implementación.</w:t>
+        <w:t>detallado y la distribución clara de tareas, logramos desarrollar un sistema funcional que cumple con los objetivos planteados. Cada integrante cumplió su responsabilidad y contribuyó a la culminación exitosa de SmartFix. La experiencia fortaleció nuestras capacidades en desarrollo de software, documentación técnica y gestión de proyectos. Además, nos permitió reflexionar sobre la relevancia de aplicar buenas prácticas de ingeniería de software, como el diseño previo, para evitar reprocesos durante la implementación.</w:t>
       </w:r>
     </w:p>
     <w:p>
@@ -738,7 +739,10 @@
         </w:sectPr>
       </w:pPr>
       <w:r>
-        <w:t xml:space="preserve">En conclusión, trabajar en el desarrollo de SmartFix fue una experiencia enriquecedora que nos permitió aplicar los conocimientos teóricos en un proyecto con objetivos reales. La combinación de planificación, documentación técnica sólida y trabajo en equipo demostró ser la clave para el éxito. Este proyecto no solo mejoró nuestras habilidades técnicas, sino también nuestras competencias blandas, como la comunicación, la empatía profesional y la responsabilidad compartida. Estas capacidades nos preparan mejor para futuros retos en el campo laboral y nos motivan a seguir perfeccionándonos en la ingeniería de software. </w:t>
+        <w:t xml:space="preserve">En conclusión, trabajar en el desarrollo de SmartFix fue una experiencia </w:t>
+      </w:r>
+      <w:r>
+        <w:t xml:space="preserve">enriquecedora que nos permitió aplicar los conocimientos teóricos en un proyecto con objetivos reales. La combinación de planificación, documentación técnica sólida y trabajo en equipo demostró ser la clave para el éxito. Este proyecto no solo mejoró nuestras habilidades técnicas, sino también nuestras competencias blandas, como la comunicación, la empatía profesional y la responsabilidad compartida. Estas capacidades nos preparan mejor para futuros retos en el campo laboral y nos motivan a seguir perfeccionándonos en la ingeniería de software. </w:t>
       </w:r>
     </w:p>
     <w:p>
@@ -1583,6 +1587,7 @@
   <w:style w:type="character" w:default="1" w:styleId="Fuentedeprrafopredeter">
     <w:name w:val="Default Paragraph Font"/>
     <w:uiPriority w:val="1"/>
+    <w:semiHidden/>
     <w:unhideWhenUsed/>
   </w:style>
   <w:style w:type="table" w:default="1" w:styleId="Tablanormal">

</xml_diff>